<commit_message>
adding isabel packages to citations
</commit_message>
<xml_diff>
--- a/exporting-package-citations.docx
+++ b/exporting-package-citations.docx
@@ -726,6 +726,36 @@
           <w:rStyle w:val="NormalTok"/>
         </w:rPr>
         <w:t xml:space="preserve">(emmeans)</w:t>
+      </w:r>
+      <w:r>
+        <w:br/>
+      </w:r>
+      <w:r>
+        <w:rPr>
+          <w:rStyle w:val="FunctionTok"/>
+        </w:rPr>
+        <w:t xml:space="preserve">library</w:t>
+      </w:r>
+      <w:r>
+        <w:rPr>
+          <w:rStyle w:val="NormalTok"/>
+        </w:rPr>
+        <w:t xml:space="preserve">(lpSolve)</w:t>
+      </w:r>
+      <w:r>
+        <w:br/>
+      </w:r>
+      <w:r>
+        <w:rPr>
+          <w:rStyle w:val="FunctionTok"/>
+        </w:rPr>
+        <w:t xml:space="preserve">library</w:t>
+      </w:r>
+      <w:r>
+        <w:rPr>
+          <w:rStyle w:val="NormalTok"/>
+        </w:rPr>
+        <w:t xml:space="preserve">(irr)</w:t>
       </w:r>
     </w:p>
     <w:p>

</xml_diff>